<commit_message>
minor changes to req document
</commit_message>
<xml_diff>
--- a/documents/02_RE/FRVA_Requirements_Dokument.docx
+++ b/documents/02_RE/FRVA_Requirements_Dokument.docx
@@ -6410,8 +6410,8 @@
         <w:tblLook w:val="04A0" w:firstRow="1" w:lastRow="0" w:firstColumn="1" w:lastColumn="0" w:noHBand="0" w:noVBand="1"/>
       </w:tblPr>
       <w:tblGrid>
-        <w:gridCol w:w="5946"/>
-        <w:gridCol w:w="3528"/>
+        <w:gridCol w:w="5942"/>
+        <w:gridCol w:w="3532"/>
       </w:tblGrid>
       <w:tr>
         <w:trPr>
@@ -6565,8 +6565,150 @@
                 <w:szCs w:val="22"/>
                 <w:lang w:val="en-US"/>
               </w:rPr>
-              <w:t xml:space="preserve">As a user of the application, I would like to show a selected dataset as raw data in Table view and be able to plot this dataset. </w:t>
-            </w:r>
+              <w:t xml:space="preserve">As a user of the application, I </w:t>
+            </w:r>
+            <w:commentRangeStart w:id="10"/>
+            <w:r>
+              <w:rPr>
+                <w:rFonts w:ascii="Arial" w:hAnsi="Arial" w:cs="Arial"/>
+                <w:color w:val="000000"/>
+                <w:sz w:val="22"/>
+                <w:szCs w:val="22"/>
+                <w:lang w:val="en-US"/>
+              </w:rPr>
+              <w:t xml:space="preserve">would like to </w:t>
+            </w:r>
+            <w:del w:id="11" w:author="Wigger Patrick" w:date="2017-09-28T13:31:00Z">
+              <w:r>
+                <w:rPr>
+                  <w:rFonts w:ascii="Arial" w:hAnsi="Arial" w:cs="Arial"/>
+                  <w:color w:val="000000"/>
+                  <w:sz w:val="22"/>
+                  <w:szCs w:val="22"/>
+                  <w:lang w:val="en-US"/>
+                </w:rPr>
+                <w:delText xml:space="preserve">show </w:delText>
+              </w:r>
+            </w:del>
+            <w:ins w:id="12" w:author="Wigger Patrick" w:date="2017-09-28T13:31:00Z">
+              <w:r>
+                <w:rPr>
+                  <w:rFonts w:ascii="Arial" w:hAnsi="Arial" w:cs="Arial"/>
+                  <w:color w:val="000000"/>
+                  <w:sz w:val="22"/>
+                  <w:szCs w:val="22"/>
+                  <w:lang w:val="en-US"/>
+                </w:rPr>
+                <w:t>plot</w:t>
+              </w:r>
+              <w:r>
+                <w:rPr>
+                  <w:rFonts w:ascii="Arial" w:hAnsi="Arial" w:cs="Arial"/>
+                  <w:color w:val="000000"/>
+                  <w:sz w:val="22"/>
+                  <w:szCs w:val="22"/>
+                  <w:lang w:val="en-US"/>
+                </w:rPr>
+                <w:t xml:space="preserve"> </w:t>
+              </w:r>
+            </w:ins>
+            <w:r>
+              <w:rPr>
+                <w:rFonts w:ascii="Arial" w:hAnsi="Arial" w:cs="Arial"/>
+                <w:color w:val="000000"/>
+                <w:sz w:val="22"/>
+                <w:szCs w:val="22"/>
+                <w:lang w:val="en-US"/>
+              </w:rPr>
+              <w:t xml:space="preserve">a selected dataset </w:t>
+            </w:r>
+            <w:ins w:id="13" w:author="Wigger Patrick" w:date="2017-09-28T13:31:00Z">
+              <w:r>
+                <w:rPr>
+                  <w:rFonts w:ascii="Arial" w:hAnsi="Arial" w:cs="Arial"/>
+                  <w:color w:val="000000"/>
+                  <w:sz w:val="22"/>
+                  <w:szCs w:val="22"/>
+                  <w:lang w:val="en-US"/>
+                </w:rPr>
+                <w:t>of</w:t>
+              </w:r>
+            </w:ins>
+            <w:del w:id="14" w:author="Wigger Patrick" w:date="2017-09-28T13:31:00Z">
+              <w:r>
+                <w:rPr>
+                  <w:rFonts w:ascii="Arial" w:hAnsi="Arial" w:cs="Arial"/>
+                  <w:color w:val="000000"/>
+                  <w:sz w:val="22"/>
+                  <w:szCs w:val="22"/>
+                  <w:lang w:val="en-US"/>
+                </w:rPr>
+                <w:delText>as</w:delText>
+              </w:r>
+            </w:del>
+            <w:r>
+              <w:rPr>
+                <w:rFonts w:ascii="Arial" w:hAnsi="Arial" w:cs="Arial"/>
+                <w:color w:val="000000"/>
+                <w:sz w:val="22"/>
+                <w:szCs w:val="22"/>
+                <w:lang w:val="en-US"/>
+              </w:rPr>
+              <w:t xml:space="preserve"> raw data</w:t>
+            </w:r>
+            <w:ins w:id="15" w:author="Wigger Patrick" w:date="2017-09-28T13:31:00Z">
+              <w:r>
+                <w:rPr>
+                  <w:rFonts w:ascii="Arial" w:hAnsi="Arial" w:cs="Arial"/>
+                  <w:color w:val="000000"/>
+                  <w:sz w:val="22"/>
+                  <w:szCs w:val="22"/>
+                  <w:lang w:val="en-US"/>
+                </w:rPr>
+                <w:t>.</w:t>
+              </w:r>
+              <w:commentRangeEnd w:id="10"/>
+              <w:r>
+                <w:rPr>
+                  <w:rStyle w:val="Kommentarzeichen"/>
+                  <w:rFonts w:ascii="Arial" w:hAnsi="Arial" w:cstheme="minorBidi"/>
+                  <w:lang w:val="de-CH" w:eastAsia="en-US"/>
+                </w:rPr>
+                <w:commentReference w:id="10"/>
+              </w:r>
+            </w:ins>
+            <w:del w:id="17" w:author="Wigger Patrick" w:date="2017-09-28T13:31:00Z">
+              <w:r>
+                <w:rPr>
+                  <w:rFonts w:ascii="Arial" w:hAnsi="Arial" w:cs="Arial"/>
+                  <w:color w:val="000000"/>
+                  <w:sz w:val="22"/>
+                  <w:szCs w:val="22"/>
+                  <w:lang w:val="en-US"/>
+                </w:rPr>
+                <w:delText xml:space="preserve"> in </w:delText>
+              </w:r>
+              <w:r>
+                <w:rPr>
+                  <w:rFonts w:ascii="Arial" w:hAnsi="Arial" w:cs="Arial"/>
+                  <w:color w:val="000000"/>
+                  <w:sz w:val="22"/>
+                  <w:szCs w:val="22"/>
+                  <w:lang w:val="en-US"/>
+                </w:rPr>
+                <w:delText xml:space="preserve">Table view </w:delText>
+              </w:r>
+              <w:r>
+                <w:rPr>
+                  <w:rFonts w:ascii="Arial" w:hAnsi="Arial" w:cs="Arial"/>
+                  <w:color w:val="000000"/>
+                  <w:sz w:val="22"/>
+                  <w:szCs w:val="22"/>
+                  <w:lang w:val="en-US"/>
+                </w:rPr>
+                <w:delText xml:space="preserve">and be able to plot this dataset. </w:delText>
+              </w:r>
+            </w:del>
           </w:p>
           <w:p>
             <w:pPr>
@@ -7443,6 +7585,7 @@
                 <w:szCs w:val="22"/>
                 <w:lang w:val="en-US"/>
               </w:rPr>
+              <w:lastRenderedPageBreak/>
               <w:t>User Story F1.005 Adjust view (8SP)</w:t>
             </w:r>
           </w:p>
@@ -8054,12 +8197,12 @@
         </w:rPr>
         <w:t> </w:t>
       </w:r>
-      <w:bookmarkStart w:id="10" w:name="_Toc493694952"/>
+      <w:bookmarkStart w:id="18" w:name="_Toc493694952"/>
       <w:proofErr w:type="spellStart"/>
       <w:r>
         <w:t>Restrictions</w:t>
       </w:r>
-      <w:bookmarkEnd w:id="10"/>
+      <w:bookmarkEnd w:id="18"/>
       <w:proofErr w:type="spellEnd"/>
     </w:p>
     <w:p>
@@ -8145,15 +8288,7 @@
         <w:rPr>
           <w:lang w:val="en-US"/>
         </w:rPr>
-        <w:t xml:space="preserve"> (1280*720</w:t>
-      </w:r>
-      <w:bookmarkStart w:id="11" w:name="_GoBack"/>
-      <w:bookmarkEnd w:id="11"/>
-      <w:r>
-        <w:rPr>
-          <w:lang w:val="en-US"/>
-        </w:rPr>
-        <w:t>)</w:t>
+        <w:t xml:space="preserve"> (1280*720)</w:t>
       </w:r>
     </w:p>
     <w:p>
@@ -8218,11 +8353,11 @@
       <w:pPr>
         <w:pStyle w:val="berschrift1"/>
       </w:pPr>
-      <w:bookmarkStart w:id="12" w:name="_Toc493694953"/>
+      <w:bookmarkStart w:id="19" w:name="_Toc493694953"/>
       <w:r>
         <w:t>Release Plan</w:t>
       </w:r>
-      <w:bookmarkEnd w:id="12"/>
+      <w:bookmarkEnd w:id="19"/>
     </w:p>
     <w:p>
       <w:pPr>
@@ -8384,12 +8519,52 @@
       </w:pPr>
     </w:p>
   </w:comment>
+  <w:comment w:id="10" w:author="Wigger Patrick" w:date="2017-09-28T13:31:00Z" w:initials="WP">
+    <w:p>
+      <w:pPr>
+        <w:pStyle w:val="Kommentartext"/>
+        <w:rPr>
+          <w:lang w:val="en-US"/>
+        </w:rPr>
+      </w:pPr>
+      <w:r>
+        <w:rPr>
+          <w:rStyle w:val="Kommentarzeichen"/>
+        </w:rPr>
+        <w:annotationRef/>
+      </w:r>
+      <w:r>
+        <w:rPr>
+          <w:lang w:val="en-US"/>
+        </w:rPr>
+        <w:t>As discussed in Meeting (</w:t>
+      </w:r>
+      <w:r>
+        <w:rPr>
+          <w:lang w:val="en-US"/>
+        </w:rPr>
+        <w:t xml:space="preserve">Table was in by </w:t>
+      </w:r>
+      <w:r>
+        <w:rPr>
+          <w:lang w:val="en-US"/>
+        </w:rPr>
+        <w:t>mistake?</w:t>
+      </w:r>
+      <w:bookmarkStart w:id="16" w:name="_GoBack"/>
+      <w:bookmarkEnd w:id="16"/>
+      <w:r>
+        <w:t>)</w:t>
+      </w:r>
+    </w:p>
+  </w:comment>
 </w:comments>
 </file>
 
 <file path=word/commentsExtended.xml><?xml version="1.0" encoding="utf-8"?>
 <w15:commentsEx xmlns:wpc="http://schemas.microsoft.com/office/word/2010/wordprocessingCanvas" xmlns:mo="http://schemas.microsoft.com/office/mac/office/2008/main" xmlns:mc="http://schemas.openxmlformats.org/markup-compatibility/2006" xmlns:mv="urn:schemas-microsoft-com:mac:vml" xmlns:o="urn:schemas-microsoft-com:office:office" xmlns:r="http://schemas.openxmlformats.org/officeDocument/2006/relationships" xmlns:m="http://schemas.openxmlformats.org/officeDocument/2006/math" xmlns:v="urn:schemas-microsoft-com:vml" xmlns:wp14="http://schemas.microsoft.com/office/word/2010/wordprocessingDrawing" xmlns:wp="http://schemas.openxmlformats.org/drawingml/2006/wordprocessingDrawing" xmlns:w10="urn:schemas-microsoft-com:office:word" xmlns:w="http://schemas.openxmlformats.org/wordprocessingml/2006/main" xmlns:w14="http://schemas.microsoft.com/office/word/2010/wordml" xmlns:w15="http://schemas.microsoft.com/office/word/2012/wordml" xmlns:wpg="http://schemas.microsoft.com/office/word/2010/wordprocessingGroup" xmlns:wpi="http://schemas.microsoft.com/office/word/2010/wordprocessingInk" xmlns:wne="http://schemas.microsoft.com/office/word/2006/wordml" xmlns:wps="http://schemas.microsoft.com/office/word/2010/wordprocessingShape" mc:Ignorable="w14 w15 wp14">
   <w15:commentEx w15:paraId="6DC8F95A" w15:done="0"/>
+  <w15:commentEx w15:paraId="308C328C" w15:done="0"/>
 </w15:commentsEx>
 </file>
 
@@ -8441,7 +8616,7 @@
       <w:rPr>
         <w:noProof/>
       </w:rPr>
-      <w:t>6</w:t>
+      <w:t>7</w:t>
     </w:r>
     <w:r>
       <w:fldChar w:fldCharType="end"/>
@@ -8449,27 +8624,14 @@
     <w:r>
       <w:t>/</w:t>
     </w:r>
-    <w:r>
-      <w:fldChar w:fldCharType="begin"/>
-    </w:r>
-    <w:r>
-      <w:instrText xml:space="preserve"> NUMPAGES   \* MERGEFORMAT </w:instrText>
-    </w:r>
-    <w:r>
-      <w:fldChar w:fldCharType="separate"/>
-    </w:r>
-    <w:r>
-      <w:rPr>
-        <w:noProof/>
-      </w:rPr>
-      <w:t>8</w:t>
-    </w:r>
-    <w:r>
-      <w:rPr>
-        <w:noProof/>
-      </w:rPr>
-      <w:fldChar w:fldCharType="end"/>
-    </w:r>
+    <w:fldSimple w:instr=" NUMPAGES   \* MERGEFORMAT ">
+      <w:r>
+        <w:rPr>
+          <w:noProof/>
+        </w:rPr>
+        <w:t>8</w:t>
+      </w:r>
+    </w:fldSimple>
   </w:p>
   <w:p>
     <w:pPr>
@@ -8772,27 +8934,14 @@
     <w:r>
       <w:t>/</w:t>
     </w:r>
-    <w:r>
-      <w:fldChar w:fldCharType="begin"/>
-    </w:r>
-    <w:r>
-      <w:instrText xml:space="preserve"> NUMPAGES   \* MERGEFORMAT </w:instrText>
-    </w:r>
-    <w:r>
-      <w:fldChar w:fldCharType="separate"/>
-    </w:r>
-    <w:r>
-      <w:rPr>
-        <w:noProof/>
-      </w:rPr>
-      <w:t>8</w:t>
-    </w:r>
-    <w:r>
-      <w:rPr>
-        <w:noProof/>
-      </w:rPr>
-      <w:fldChar w:fldCharType="end"/>
-    </w:r>
+    <w:fldSimple w:instr=" NUMPAGES   \* MERGEFORMAT ">
+      <w:r>
+        <w:rPr>
+          <w:noProof/>
+        </w:rPr>
+        <w:t>8</w:t>
+      </w:r>
+    </w:fldSimple>
   </w:p>
   <w:p>
     <w:pPr>
@@ -12472,7 +12621,6 @@
     <w:name w:val="Normal (Web)"/>
     <w:basedOn w:val="Standard"/>
     <w:uiPriority w:val="99"/>
-    <w:semiHidden/>
     <w:unhideWhenUsed/>
     <w:rsid w:val="00BD0919"/>
     <w:pPr>
@@ -12697,6 +12845,7 @@
     <w:rsidRoot w:val="00F73A32"/>
     <w:rsid w:val="00156533"/>
     <w:rsid w:val="001C63A5"/>
+    <w:rsid w:val="00234341"/>
     <w:rsid w:val="003233E8"/>
     <w:rsid w:val="0035782C"/>
     <w:rsid w:val="00551CDA"/>
@@ -13494,7 +13643,7 @@
 </file>
 
 <file path=customXml/itemProps2.xml><?xml version="1.0" encoding="utf-8"?>
-<ds:datastoreItem xmlns:ds="http://schemas.openxmlformats.org/officeDocument/2006/customXml" ds:itemID="{66FBDFA4-3660-EB4D-A90E-264BCC6ACBC9}">
+<ds:datastoreItem xmlns:ds="http://schemas.openxmlformats.org/officeDocument/2006/customXml" ds:itemID="{5D33B96A-CDF2-A147-949E-B02A4D1B83C2}">
   <ds:schemaRefs>
     <ds:schemaRef ds:uri="http://schemas.openxmlformats.org/officeDocument/2006/bibliography"/>
   </ds:schemaRefs>

</xml_diff>